<commit_message>
michel mais que lindão
</commit_message>
<xml_diff>
--- a/Projeto Integrador I - Grupo 4.docx
+++ b/Projeto Integrador I - Grupo 4.docx
@@ -20,7 +20,7 @@
           <w:sz w:val="32"/>
           <w:szCs w:val="32"/>
         </w:rPr>
-        <w:t>Centro Paula Souza</w:t>
+        <w:t>MICHEL LINDÃO</w:t>
       </w:r>
     </w:p>
     <w:p>
@@ -171,6 +171,7 @@
           <w:szCs w:val="32"/>
         </w:rPr>
       </w:pPr>
+      <w:proofErr w:type="gramStart"/>
       <w:r>
         <w:rPr>
           <w:rFonts w:ascii="Arial" w:hAnsi="Arial" w:cs="Arial"/>
@@ -180,6 +181,7 @@
         </w:rPr>
         <w:t>Ɏara Cosméticos</w:t>
       </w:r>
+      <w:proofErr w:type="gramEnd"/>
     </w:p>
     <w:p>
       <w:pPr>
@@ -2118,7 +2120,21 @@
         <w:rPr>
           <w:rFonts w:ascii="Arial" w:hAnsi="Arial" w:cs="Arial"/>
         </w:rPr>
-        <w:t>e desenvolver um portfólio de  massagens. Além disso, explorar jogos de blocos (como Roblox e Minecraft) para difundir a marca para o público infantil.</w:t>
+        <w:t xml:space="preserve">e desenvolver um portfólio </w:t>
+      </w:r>
+      <w:proofErr w:type="gramStart"/>
+      <w:r>
+        <w:rPr>
+          <w:rFonts w:ascii="Arial" w:hAnsi="Arial" w:cs="Arial"/>
+        </w:rPr>
+        <w:t>de  massagens</w:t>
+      </w:r>
+      <w:proofErr w:type="gramEnd"/>
+      <w:r>
+        <w:rPr>
+          <w:rFonts w:ascii="Arial" w:hAnsi="Arial" w:cs="Arial"/>
+        </w:rPr>
+        <w:t>. Além disso, explorar jogos de blocos (como Roblox e Minecraft) para difundir a marca para o público infantil.</w:t>
       </w:r>
     </w:p>
     <w:p>
@@ -4992,6 +5008,7 @@
         </w:rPr>
         <w:t xml:space="preserve"> </w:t>
       </w:r>
+      <w:proofErr w:type="gramStart"/>
       <w:r>
         <w:rPr>
           <w:rFonts w:ascii="Arial" w:eastAsia="Times New Roman" w:hAnsi="Arial" w:cs="Arial"/>
@@ -5014,7 +5031,19 @@
           <w:highlight w:val="lightGray"/>
           <w:lang w:val="en-US"/>
         </w:rPr>
-        <w:t>(df_noon_perfumes</w:t>
+        <w:t>(</w:t>
+      </w:r>
+      <w:proofErr w:type="gramEnd"/>
+      <w:r>
+        <w:rPr>
+          <w:rFonts w:ascii="Arial" w:eastAsia="Times New Roman" w:hAnsi="Arial" w:cs="Arial"/>
+          <w:color w:val="212121"/>
+          <w:sz w:val="18"/>
+          <w:szCs w:val="18"/>
+          <w:highlight w:val="lightGray"/>
+          <w:lang w:val="en-US"/>
+        </w:rPr>
+        <w:t>df_noon_perfumes</w:t>
       </w:r>
       <w:r>
         <w:rPr>
@@ -6181,7 +6210,20 @@
           <w:highlight w:val="lightGray"/>
           <w:lang w:val="en-US"/>
         </w:rPr>
-        <w:t>df_noon_perfumes</w:t>
+        <w:t>df_noon_</w:t>
+      </w:r>
+      <w:proofErr w:type="gramStart"/>
+      <w:r>
+        <w:rPr>
+          <w:rStyle w:val="n"/>
+          <w:rFonts w:ascii="Arial" w:eastAsiaTheme="majorEastAsia" w:hAnsi="Arial" w:cs="Arial"/>
+          <w:color w:val="212121"/>
+          <w:sz w:val="18"/>
+          <w:szCs w:val="18"/>
+          <w:highlight w:val="lightGray"/>
+          <w:lang w:val="en-US"/>
+        </w:rPr>
+        <w:t>perfumes</w:t>
       </w:r>
       <w:r>
         <w:rPr>
@@ -6195,6 +6237,7 @@
         </w:rPr>
         <w:t>[</w:t>
       </w:r>
+      <w:proofErr w:type="gramEnd"/>
       <w:r>
         <w:rPr>
           <w:rStyle w:val="n"/>
@@ -6357,6 +6400,7 @@
           <w:szCs w:val="28"/>
         </w:rPr>
       </w:pPr>
+      <w:proofErr w:type="gramStart"/>
       <w:r>
         <w:rPr>
           <w:rFonts w:ascii="Arial" w:hAnsi="Arial" w:cs="Arial"/>
@@ -6364,7 +6408,17 @@
           <w:szCs w:val="21"/>
           <w:shd w:val="clear" w:color="auto" w:fill="FFFFFF"/>
         </w:rPr>
-        <w:t>!= (Diferente de): Perfumes de marcas diferentes de 'PACO RABANNE':</w:t>
+        <w:t>!=</w:t>
+      </w:r>
+      <w:proofErr w:type="gramEnd"/>
+      <w:r>
+        <w:rPr>
+          <w:rFonts w:ascii="Arial" w:hAnsi="Arial" w:cs="Arial"/>
+          <w:sz w:val="21"/>
+          <w:szCs w:val="21"/>
+          <w:shd w:val="clear" w:color="auto" w:fill="FFFFFF"/>
+        </w:rPr>
+        <w:t xml:space="preserve"> (Diferente de): Perfumes de marcas diferentes de 'PACO RABANNE':</w:t>
       </w:r>
     </w:p>
     <w:p>
@@ -6389,7 +6443,20 @@
           <w:highlight w:val="lightGray"/>
           <w:lang w:val="en-US"/>
         </w:rPr>
-        <w:t>df_noon_perfumes</w:t>
+        <w:t>df_noon_</w:t>
+      </w:r>
+      <w:proofErr w:type="gramStart"/>
+      <w:r>
+        <w:rPr>
+          <w:rStyle w:val="n"/>
+          <w:rFonts w:ascii="Arial" w:eastAsiaTheme="majorEastAsia" w:hAnsi="Arial" w:cs="Arial"/>
+          <w:color w:val="212121"/>
+          <w:sz w:val="18"/>
+          <w:szCs w:val="18"/>
+          <w:highlight w:val="lightGray"/>
+          <w:lang w:val="en-US"/>
+        </w:rPr>
+        <w:t>perfumes</w:t>
       </w:r>
       <w:r>
         <w:rPr>
@@ -6403,6 +6470,7 @@
         </w:rPr>
         <w:t>[</w:t>
       </w:r>
+      <w:proofErr w:type="gramEnd"/>
       <w:r>
         <w:rPr>
           <w:rStyle w:val="n"/>
@@ -6561,7 +6629,27 @@
           <w:szCs w:val="21"/>
           <w:shd w:val="clear" w:color="auto" w:fill="FFFFFF"/>
         </w:rPr>
-        <w:t>&gt;, &lt; , &gt;= , &lt;=: valor reajustado &gt;=150:</w:t>
+        <w:t xml:space="preserve">&gt;, </w:t>
+      </w:r>
+      <w:proofErr w:type="gramStart"/>
+      <w:r>
+        <w:rPr>
+          <w:rFonts w:ascii="Arial" w:hAnsi="Arial" w:cs="Arial"/>
+          <w:sz w:val="21"/>
+          <w:szCs w:val="21"/>
+          <w:shd w:val="clear" w:color="auto" w:fill="FFFFFF"/>
+        </w:rPr>
+        <w:t>&lt; ,</w:t>
+      </w:r>
+      <w:proofErr w:type="gramEnd"/>
+      <w:r>
+        <w:rPr>
+          <w:rFonts w:ascii="Arial" w:hAnsi="Arial" w:cs="Arial"/>
+          <w:sz w:val="21"/>
+          <w:szCs w:val="21"/>
+          <w:shd w:val="clear" w:color="auto" w:fill="FFFFFF"/>
+        </w:rPr>
+        <w:t xml:space="preserve"> &gt;= , &lt;=: valor reajustado &gt;=150:</w:t>
       </w:r>
     </w:p>
     <w:p>
@@ -6584,7 +6672,19 @@
           <w:szCs w:val="18"/>
           <w:highlight w:val="lightGray"/>
         </w:rPr>
-        <w:t>df_noon_perfumes</w:t>
+        <w:t>df_noon_</w:t>
+      </w:r>
+      <w:proofErr w:type="gramStart"/>
+      <w:r>
+        <w:rPr>
+          <w:rStyle w:val="n"/>
+          <w:rFonts w:ascii="Arial" w:eastAsiaTheme="majorEastAsia" w:hAnsi="Arial" w:cs="Arial"/>
+          <w:color w:val="212121"/>
+          <w:sz w:val="18"/>
+          <w:szCs w:val="18"/>
+          <w:highlight w:val="lightGray"/>
+        </w:rPr>
+        <w:t>perfumes</w:t>
       </w:r>
       <w:r>
         <w:rPr>
@@ -6597,6 +6697,7 @@
         </w:rPr>
         <w:t>[</w:t>
       </w:r>
+      <w:proofErr w:type="gramEnd"/>
       <w:r>
         <w:rPr>
           <w:rStyle w:val="n"/>
@@ -6823,7 +6924,20 @@
           <w:highlight w:val="lightGray"/>
           <w:lang w:val="en-US"/>
         </w:rPr>
-        <w:t>df_noon_perfumes</w:t>
+        <w:t>df_noon_</w:t>
+      </w:r>
+      <w:proofErr w:type="gramStart"/>
+      <w:r>
+        <w:rPr>
+          <w:rStyle w:val="n"/>
+          <w:rFonts w:ascii="Arial" w:eastAsiaTheme="majorEastAsia" w:hAnsi="Arial" w:cs="Arial"/>
+          <w:color w:val="212121"/>
+          <w:sz w:val="18"/>
+          <w:szCs w:val="18"/>
+          <w:highlight w:val="lightGray"/>
+          <w:lang w:val="en-US"/>
+        </w:rPr>
+        <w:t>perfumes</w:t>
       </w:r>
       <w:r>
         <w:rPr>
@@ -6835,7 +6949,20 @@
           <w:highlight w:val="lightGray"/>
           <w:lang w:val="en-US"/>
         </w:rPr>
-        <w:t>[(</w:t>
+        <w:t>[</w:t>
+      </w:r>
+      <w:proofErr w:type="gramEnd"/>
+      <w:r>
+        <w:rPr>
+          <w:rStyle w:val="p"/>
+          <w:rFonts w:ascii="Arial" w:eastAsiaTheme="majorEastAsia" w:hAnsi="Arial" w:cs="Arial"/>
+          <w:color w:val="212121"/>
+          <w:sz w:val="18"/>
+          <w:szCs w:val="18"/>
+          <w:highlight w:val="lightGray"/>
+          <w:lang w:val="en-US"/>
+        </w:rPr>
+        <w:t>(</w:t>
       </w:r>
       <w:r>
         <w:rPr>
@@ -7180,7 +7307,20 @@
           <w:highlight w:val="lightGray"/>
           <w:lang w:val="en-US"/>
         </w:rPr>
-        <w:t>df_noon_perfumes</w:t>
+        <w:t>df_noon_</w:t>
+      </w:r>
+      <w:proofErr w:type="gramStart"/>
+      <w:r>
+        <w:rPr>
+          <w:rStyle w:val="n"/>
+          <w:rFonts w:ascii="Arial" w:eastAsiaTheme="majorEastAsia" w:hAnsi="Arial" w:cs="Arial"/>
+          <w:color w:val="212121"/>
+          <w:sz w:val="18"/>
+          <w:szCs w:val="18"/>
+          <w:highlight w:val="lightGray"/>
+          <w:lang w:val="en-US"/>
+        </w:rPr>
+        <w:t>perfumes</w:t>
       </w:r>
       <w:r>
         <w:rPr>
@@ -7192,7 +7332,20 @@
           <w:highlight w:val="lightGray"/>
           <w:lang w:val="en-US"/>
         </w:rPr>
-        <w:t>[(</w:t>
+        <w:t>[</w:t>
+      </w:r>
+      <w:proofErr w:type="gramEnd"/>
+      <w:r>
+        <w:rPr>
+          <w:rStyle w:val="p"/>
+          <w:rFonts w:ascii="Arial" w:eastAsiaTheme="majorEastAsia" w:hAnsi="Arial" w:cs="Arial"/>
+          <w:color w:val="212121"/>
+          <w:sz w:val="18"/>
+          <w:szCs w:val="18"/>
+          <w:highlight w:val="lightGray"/>
+          <w:lang w:val="en-US"/>
+        </w:rPr>
+        <w:t>(</w:t>
       </w:r>
       <w:r>
         <w:rPr>
@@ -7535,7 +7688,33 @@
           <w:highlight w:val="lightGray"/>
           <w:lang w:val="en-US"/>
         </w:rPr>
-        <w:t xml:space="preserve">    if department != 'Kids Unisex':</w:t>
+        <w:t xml:space="preserve">    if </w:t>
+      </w:r>
+      <w:proofErr w:type="gramStart"/>
+      <w:r>
+        <w:rPr>
+          <w:rStyle w:val="n"/>
+          <w:rFonts w:ascii="Arial" w:eastAsiaTheme="majorEastAsia" w:hAnsi="Arial" w:cs="Arial"/>
+          <w:color w:val="212121"/>
+          <w:sz w:val="18"/>
+          <w:szCs w:val="18"/>
+          <w:highlight w:val="lightGray"/>
+          <w:lang w:val="en-US"/>
+        </w:rPr>
+        <w:t>department !</w:t>
+      </w:r>
+      <w:proofErr w:type="gramEnd"/>
+      <w:r>
+        <w:rPr>
+          <w:rStyle w:val="n"/>
+          <w:rFonts w:ascii="Arial" w:eastAsiaTheme="majorEastAsia" w:hAnsi="Arial" w:cs="Arial"/>
+          <w:color w:val="212121"/>
+          <w:sz w:val="18"/>
+          <w:szCs w:val="18"/>
+          <w:highlight w:val="lightGray"/>
+          <w:lang w:val="en-US"/>
+        </w:rPr>
+        <w:t>= 'Kids Unisex':</w:t>
       </w:r>
     </w:p>
     <w:p>
@@ -7643,7 +7822,33 @@
           <w:highlight w:val="lightGray"/>
           <w:lang w:val="en-US"/>
         </w:rPr>
-        <w:t>selected_rows_NOT = df_noon_perfumes[df_noon_perfumes['department'].apply(not_kids_unisex)]</w:t>
+        <w:t>selected_rows_NOT = df_noon_perfumes[df_noon_perfumes['department'</w:t>
+      </w:r>
+      <w:proofErr w:type="gramStart"/>
+      <w:r>
+        <w:rPr>
+          <w:rStyle w:val="n"/>
+          <w:rFonts w:ascii="Arial" w:eastAsiaTheme="majorEastAsia" w:hAnsi="Arial" w:cs="Arial"/>
+          <w:color w:val="212121"/>
+          <w:sz w:val="18"/>
+          <w:szCs w:val="18"/>
+          <w:highlight w:val="lightGray"/>
+          <w:lang w:val="en-US"/>
+        </w:rPr>
+        <w:t>].apply</w:t>
+      </w:r>
+      <w:proofErr w:type="gramEnd"/>
+      <w:r>
+        <w:rPr>
+          <w:rStyle w:val="n"/>
+          <w:rFonts w:ascii="Arial" w:eastAsiaTheme="majorEastAsia" w:hAnsi="Arial" w:cs="Arial"/>
+          <w:color w:val="212121"/>
+          <w:sz w:val="18"/>
+          <w:szCs w:val="18"/>
+          <w:highlight w:val="lightGray"/>
+          <w:lang w:val="en-US"/>
+        </w:rPr>
+        <w:t>(not_kids_unisex)]</w:t>
       </w:r>
     </w:p>
     <w:p>
@@ -7678,6 +7883,7 @@
           <w:rFonts w:ascii="Arial" w:hAnsi="Arial" w:cs="Arial"/>
           <w:b/>
           <w:sz w:val="32"/>
+          <w:lang w:val="en-US"/>
         </w:rPr>
       </w:pPr>
     </w:p>
@@ -15794,12 +16000,6 @@
 </file>
 
 <file path=customXml/item1.xml><?xml version="1.0" encoding="utf-8"?>
-<go:gDocsCustomXmlDataStorage xmlns:go="http://customooxmlschemas.google.com/" xmlns:r="http://schemas.openxmlformats.org/officeDocument/2006/relationships" uri="GoogleDocsCustomDataVersion2">
-  <go:docsCustomData xmlns:go="http://customooxmlschemas.google.com/" roundtripDataSignature="AMtx7mgF+KA2CRAYBvvlcBhck0D3LJCx1w==">CgMxLjA4AHIhMUsxVGE2ckZoMTZ2ZjEya2Jxc2FxWER5SFVKUFp1dE1K</go:docsCustomData>
-</go:gDocsCustomXmlDataStorage>
-</file>
-
-<file path=customXml/item2.xml><?xml version="1.0" encoding="utf-8"?>
 <ct:contentTypeSchema xmlns:ct="http://schemas.microsoft.com/office/2006/metadata/contentType" xmlns:ma="http://schemas.microsoft.com/office/2006/metadata/properties/metaAttributes" ct:_="" ma:_="" ma:contentTypeName="Documento" ma:contentTypeID="0x0101001681CCFDD5BF764B8771782E9231E4A0" ma:contentTypeVersion="8" ma:contentTypeDescription="Crie um novo documento." ma:contentTypeScope="" ma:versionID="ec6676d8ea551411c7e8be0efea4b55a">
   <xsd:schema xmlns:xsd="http://www.w3.org/2001/XMLSchema" xmlns:xs="http://www.w3.org/2001/XMLSchema" xmlns:p="http://schemas.microsoft.com/office/2006/metadata/properties" xmlns:ns2="120191bd-1519-468d-a7fc-d8fe166b382b" targetNamespace="http://schemas.microsoft.com/office/2006/metadata/properties" ma:root="true" ma:fieldsID="c6708ffa6d721abffb233030e390e6b6" ns2:_="">
     <xsd:import namespace="120191bd-1519-468d-a7fc-d8fe166b382b"/>
@@ -15967,8 +16167,16 @@
 </ct:contentTypeSchema>
 </file>
 
+<file path=customXml/item2.xml><?xml version="1.0" encoding="utf-8"?>
+<go:gDocsCustomXmlDataStorage xmlns:go="http://customooxmlschemas.google.com/" xmlns:r="http://schemas.openxmlformats.org/officeDocument/2006/relationships" uri="GoogleDocsCustomDataVersion2">
+  <go:docsCustomData xmlns:go="http://customooxmlschemas.google.com/" roundtripDataSignature="AMtx7mgF+KA2CRAYBvvlcBhck0D3LJCx1w==">CgMxLjA4AHIhMUsxVGE2ckZoMTZ2ZjEya2Jxc2FxWER5SFVKUFp1dE1K</go:docsCustomData>
+</go:gDocsCustomXmlDataStorage>
+</file>
+
 <file path=customXml/item3.xml><?xml version="1.0" encoding="utf-8"?>
-<b:Sources xmlns:b="http://schemas.openxmlformats.org/officeDocument/2006/bibliography" xmlns="http://schemas.openxmlformats.org/officeDocument/2006/bibliography" SelectedStyle="\APASixthEditionOfficeOnline.xsl" StyleName="APA" Version="6"/>
+<p:properties xmlns:p="http://schemas.microsoft.com/office/2006/metadata/properties" xmlns:xsi="http://www.w3.org/2001/XMLSchema-instance" xmlns:pc="http://schemas.microsoft.com/office/infopath/2007/PartnerControls">
+  <documentManagement/>
+</p:properties>
 </file>
 
 <file path=customXml/item4.xml><?xml version="1.0" encoding="utf-8"?>
@@ -15981,21 +16189,10 @@
 </file>
 
 <file path=customXml/item5.xml><?xml version="1.0" encoding="utf-8"?>
-<p:properties xmlns:p="http://schemas.microsoft.com/office/2006/metadata/properties" xmlns:xsi="http://www.w3.org/2001/XMLSchema-instance" xmlns:pc="http://schemas.microsoft.com/office/infopath/2007/PartnerControls">
-  <documentManagement/>
-</p:properties>
+<b:Sources xmlns:b="http://schemas.openxmlformats.org/officeDocument/2006/bibliography" xmlns="http://schemas.openxmlformats.org/officeDocument/2006/bibliography" SelectedStyle="\APASixthEditionOfficeOnline.xsl" StyleName="APA" Version="6"/>
 </file>
 
 <file path=customXml/itemProps1.xml><?xml version="1.0" encoding="utf-8"?>
-<ds:datastoreItem xmlns:ds="http://schemas.openxmlformats.org/officeDocument/2006/customXml" ds:itemID="{11111111-1234-1234-1234-123412341234}">
-  <ds:schemaRefs>
-    <ds:schemaRef ds:uri="http://customooxmlschemas.google.com/"/>
-    <ds:schemaRef ds:uri="http://schemas.openxmlformats.org/officeDocument/2006/relationships"/>
-  </ds:schemaRefs>
-</ds:datastoreItem>
-</file>
-
-<file path=customXml/itemProps2.xml><?xml version="1.0" encoding="utf-8"?>
 <ds:datastoreItem xmlns:ds="http://schemas.openxmlformats.org/officeDocument/2006/customXml" ds:itemID="{6F0AEEA6-3759-47E4-BB1E-C3630A2B84CA}">
   <ds:schemaRefs>
     <ds:schemaRef ds:uri="http://schemas.microsoft.com/office/2006/metadata/contentType"/>
@@ -16013,10 +16210,20 @@
 </ds:datastoreItem>
 </file>
 
+<file path=customXml/itemProps2.xml><?xml version="1.0" encoding="utf-8"?>
+<ds:datastoreItem xmlns:ds="http://schemas.openxmlformats.org/officeDocument/2006/customXml" ds:itemID="{11111111-1234-1234-1234-123412341234}">
+  <ds:schemaRefs>
+    <ds:schemaRef ds:uri="http://customooxmlschemas.google.com/"/>
+    <ds:schemaRef ds:uri="http://schemas.openxmlformats.org/officeDocument/2006/relationships"/>
+  </ds:schemaRefs>
+</ds:datastoreItem>
+</file>
+
 <file path=customXml/itemProps3.xml><?xml version="1.0" encoding="utf-8"?>
-<ds:datastoreItem xmlns:ds="http://schemas.openxmlformats.org/officeDocument/2006/customXml" ds:itemID="{3E61A815-C41F-46F8-BCA4-3F1BDC22C36C}">
+<ds:datastoreItem xmlns:ds="http://schemas.openxmlformats.org/officeDocument/2006/customXml" ds:itemID="{78DB214F-581E-480D-8E0B-9D9637B8A0AF}">
   <ds:schemaRefs>
-    <ds:schemaRef ds:uri="http://schemas.openxmlformats.org/officeDocument/2006/bibliography"/>
+    <ds:schemaRef ds:uri="http://schemas.microsoft.com/office/2006/metadata/properties"/>
+    <ds:schemaRef ds:uri="http://schemas.microsoft.com/office/infopath/2007/PartnerControls"/>
   </ds:schemaRefs>
 </ds:datastoreItem>
 </file>
@@ -16030,10 +16237,9 @@
 </file>
 
 <file path=customXml/itemProps5.xml><?xml version="1.0" encoding="utf-8"?>
-<ds:datastoreItem xmlns:ds="http://schemas.openxmlformats.org/officeDocument/2006/customXml" ds:itemID="{78DB214F-581E-480D-8E0B-9D9637B8A0AF}">
+<ds:datastoreItem xmlns:ds="http://schemas.openxmlformats.org/officeDocument/2006/customXml" ds:itemID="{3E61A815-C41F-46F8-BCA4-3F1BDC22C36C}">
   <ds:schemaRefs>
-    <ds:schemaRef ds:uri="http://schemas.microsoft.com/office/2006/metadata/properties"/>
-    <ds:schemaRef ds:uri="http://schemas.microsoft.com/office/infopath/2007/PartnerControls"/>
+    <ds:schemaRef ds:uri="http://schemas.openxmlformats.org/officeDocument/2006/bibliography"/>
   </ds:schemaRefs>
 </ds:datastoreItem>
 </file>
</xml_diff>